<commit_message>
Updated documentation for ROH Ontology word document
</commit_message>
<xml_diff>
--- a/ROH Ontology Documentation.docx
+++ b/ROH Ontology Documentation.docx
@@ -3899,6 +3899,15 @@
         </w:rPr>
         <w:t>roh:Funding</w:t>
       </w:r>
+      <w:r>
+        <w:rPr>
+          <w:rFonts w:ascii="Courier New" w:hAnsi="Courier New" w:cs="Courier New"/>
+          <w:color w:val="333333"/>
+          <w:shd w:val="clear" w:color="auto" w:fill="FFFFFF"/>
+          <w:lang w:val="en-GB"/>
+        </w:rPr>
+        <w:t>Organization</w:t>
+      </w:r>
       <w:proofErr w:type="spellEnd"/>
       <w:proofErr w:type="gramEnd"/>
       <w:r>
@@ -3928,7 +3937,211 @@
           <w:shd w:val="clear" w:color="auto" w:fill="FFFFFF"/>
           <w:lang w:val="en-GB"/>
         </w:rPr>
-        <w:t xml:space="preserve">) a project, it describes the details about the funding associated to a project. </w:t>
+        <w:t xml:space="preserve">) a </w:t>
+      </w:r>
+      <w:proofErr w:type="spellStart"/>
+      <w:r>
+        <w:rPr>
+          <w:rFonts w:ascii="Courier New" w:hAnsi="Courier New" w:cs="Courier New"/>
+          <w:color w:val="333333"/>
+          <w:shd w:val="clear" w:color="auto" w:fill="FFFFFF"/>
+          <w:lang w:val="en-GB"/>
+        </w:rPr>
+        <w:t>roh:Funding</w:t>
+      </w:r>
+      <w:proofErr w:type="spellEnd"/>
+      <w:r>
+        <w:rPr>
+          <w:rFonts w:cs="Open Sans"/>
+          <w:color w:val="333333"/>
+          <w:shd w:val="clear" w:color="auto" w:fill="FFFFFF"/>
+          <w:lang w:val="en-GB"/>
+        </w:rPr>
+        <w:t xml:space="preserve">. A funding </w:t>
+      </w:r>
+      <w:proofErr w:type="spellStart"/>
+      <w:proofErr w:type="gramStart"/>
+      <w:r>
+        <w:rPr>
+          <w:rFonts w:ascii="Courier New" w:hAnsi="Courier New" w:cs="Courier New"/>
+          <w:color w:val="333333"/>
+          <w:shd w:val="clear" w:color="auto" w:fill="FFFFFF"/>
+          <w:lang w:val="en-GB"/>
+        </w:rPr>
+        <w:t>roh:hasPart</w:t>
+      </w:r>
+      <w:proofErr w:type="spellEnd"/>
+      <w:proofErr w:type="gramEnd"/>
+      <w:r>
+        <w:rPr>
+          <w:rFonts w:cs="Open Sans"/>
+          <w:color w:val="333333"/>
+          <w:shd w:val="clear" w:color="auto" w:fill="FFFFFF"/>
+          <w:lang w:val="en-GB"/>
+        </w:rPr>
+        <w:t xml:space="preserve"> </w:t>
+      </w:r>
+      <w:proofErr w:type="spellStart"/>
+      <w:r>
+        <w:rPr>
+          <w:rFonts w:ascii="Courier New" w:hAnsi="Courier New" w:cs="Courier New"/>
+          <w:color w:val="333333"/>
+          <w:shd w:val="clear" w:color="auto" w:fill="FFFFFF"/>
+          <w:lang w:val="en-GB"/>
+        </w:rPr>
+        <w:t>roh:FundingAmount</w:t>
+      </w:r>
+      <w:proofErr w:type="spellEnd"/>
+      <w:r>
+        <w:rPr>
+          <w:rFonts w:cs="Open Sans"/>
+          <w:color w:val="333333"/>
+          <w:shd w:val="clear" w:color="auto" w:fill="FFFFFF"/>
+          <w:lang w:val="en-GB"/>
+        </w:rPr>
+        <w:t xml:space="preserve">.  A </w:t>
+      </w:r>
+      <w:proofErr w:type="spellStart"/>
+      <w:proofErr w:type="gramStart"/>
+      <w:r>
+        <w:rPr>
+          <w:rFonts w:ascii="Courier New" w:hAnsi="Courier New" w:cs="Courier New"/>
+          <w:color w:val="333333"/>
+          <w:shd w:val="clear" w:color="auto" w:fill="FFFFFF"/>
+          <w:lang w:val="en-GB"/>
+        </w:rPr>
+        <w:t>roh:FundingAmount</w:t>
+      </w:r>
+      <w:proofErr w:type="spellEnd"/>
+      <w:proofErr w:type="gramEnd"/>
+      <w:r>
+        <w:rPr>
+          <w:rFonts w:cs="Open Sans"/>
+          <w:color w:val="333333"/>
+          <w:shd w:val="clear" w:color="auto" w:fill="FFFFFF"/>
+          <w:lang w:val="en-GB"/>
+        </w:rPr>
+        <w:t xml:space="preserve"> </w:t>
+      </w:r>
+      <w:proofErr w:type="spellStart"/>
+      <w:r>
+        <w:rPr>
+          <w:rFonts w:ascii="Courier New" w:hAnsi="Courier New" w:cs="Courier New"/>
+          <w:color w:val="333333"/>
+          <w:shd w:val="clear" w:color="auto" w:fill="FFFFFF"/>
+          <w:lang w:val="en-GB"/>
+        </w:rPr>
+        <w:t>roh:grants</w:t>
+      </w:r>
+      <w:proofErr w:type="spellEnd"/>
+      <w:r>
+        <w:rPr>
+          <w:rFonts w:cs="Open Sans"/>
+          <w:color w:val="333333"/>
+          <w:shd w:val="clear" w:color="auto" w:fill="FFFFFF"/>
+          <w:lang w:val="en-GB"/>
+        </w:rPr>
+        <w:t xml:space="preserve"> </w:t>
+      </w:r>
+      <w:proofErr w:type="spellStart"/>
+      <w:r>
+        <w:rPr>
+          <w:rFonts w:ascii="Courier New" w:hAnsi="Courier New" w:cs="Courier New"/>
+          <w:color w:val="333333"/>
+          <w:shd w:val="clear" w:color="auto" w:fill="FFFFFF"/>
+          <w:lang w:val="en-GB"/>
+        </w:rPr>
+        <w:t>foaf:Organization</w:t>
+      </w:r>
+      <w:proofErr w:type="spellEnd"/>
+      <w:r>
+        <w:rPr>
+          <w:rFonts w:cs="Open Sans"/>
+          <w:color w:val="333333"/>
+          <w:shd w:val="clear" w:color="auto" w:fill="FFFFFF"/>
+          <w:lang w:val="en-GB"/>
+        </w:rPr>
+        <w:t xml:space="preserve"> </w:t>
+      </w:r>
+      <w:r>
+        <w:rPr>
+          <w:rFonts w:cs="Open Sans"/>
+          <w:color w:val="333333"/>
+          <w:shd w:val="clear" w:color="auto" w:fill="FFFFFF"/>
+          <w:lang w:val="en-GB"/>
+        </w:rPr>
+        <w:t xml:space="preserve">it describes the details about the funding associated to a project. </w:t>
+      </w:r>
+      <w:r>
+        <w:rPr>
+          <w:rFonts w:cs="Open Sans"/>
+          <w:color w:val="333333"/>
+          <w:shd w:val="clear" w:color="auto" w:fill="FFFFFF"/>
+          <w:lang w:val="en-GB"/>
+        </w:rPr>
+        <w:t xml:space="preserve">A </w:t>
+      </w:r>
+      <w:proofErr w:type="spellStart"/>
+      <w:proofErr w:type="gramStart"/>
+      <w:r>
+        <w:rPr>
+          <w:rFonts w:ascii="Courier New" w:hAnsi="Courier New" w:cs="Courier New"/>
+          <w:color w:val="333333"/>
+          <w:shd w:val="clear" w:color="auto" w:fill="FFFFFF"/>
+          <w:lang w:val="en-GB"/>
+        </w:rPr>
+        <w:t>roh:Funding</w:t>
+      </w:r>
+      <w:proofErr w:type="spellEnd"/>
+      <w:proofErr w:type="gramEnd"/>
+      <w:r>
+        <w:rPr>
+          <w:rFonts w:cs="Open Sans"/>
+          <w:color w:val="333333"/>
+          <w:shd w:val="clear" w:color="auto" w:fill="FFFFFF"/>
+          <w:lang w:val="en-GB"/>
+        </w:rPr>
+        <w:t xml:space="preserve"> </w:t>
+      </w:r>
+      <w:proofErr w:type="spellStart"/>
+      <w:r>
+        <w:rPr>
+          <w:rFonts w:ascii="Courier New" w:hAnsi="Courier New" w:cs="Courier New"/>
+          <w:color w:val="333333"/>
+          <w:shd w:val="clear" w:color="auto" w:fill="FFFFFF"/>
+          <w:lang w:val="en-GB"/>
+        </w:rPr>
+        <w:t>roh:supports</w:t>
+      </w:r>
+      <w:proofErr w:type="spellEnd"/>
+      <w:r>
+        <w:rPr>
+          <w:rFonts w:cs="Open Sans"/>
+          <w:color w:val="333333"/>
+          <w:shd w:val="clear" w:color="auto" w:fill="FFFFFF"/>
+          <w:lang w:val="en-GB"/>
+        </w:rPr>
+        <w:t xml:space="preserve"> a </w:t>
+      </w:r>
+      <w:proofErr w:type="spellStart"/>
+      <w:r>
+        <w:rPr>
+          <w:rFonts w:ascii="Courier New" w:hAnsi="Courier New" w:cs="Courier New"/>
+          <w:color w:val="333333"/>
+          <w:shd w:val="clear" w:color="auto" w:fill="FFFFFF"/>
+          <w:lang w:val="en-GB"/>
+        </w:rPr>
+        <w:t>roh:Project</w:t>
+      </w:r>
+      <w:proofErr w:type="spellEnd"/>
+      <w:r>
+        <w:rPr>
+          <w:rFonts w:cs="Open Sans"/>
+          <w:color w:val="333333"/>
+          <w:shd w:val="clear" w:color="auto" w:fill="FFFFFF"/>
+          <w:lang w:val="en-GB"/>
+        </w:rPr>
+        <w:t>.</w:t>
       </w:r>
     </w:p>
     <w:p>
@@ -4065,6 +4278,7 @@
           <w:shd w:val="clear" w:color="auto" w:fill="FFFFFF"/>
           <w:lang w:val="en-GB"/>
         </w:rPr>
+        <w:lastRenderedPageBreak/>
         <w:t>roh:Activity</w:t>
       </w:r>
       <w:proofErr w:type="spellEnd"/>
@@ -4131,7 +4345,6 @@
           <w:shd w:val="clear" w:color="auto" w:fill="FFFFFF"/>
           <w:lang w:val="en-GB"/>
         </w:rPr>
-        <w:lastRenderedPageBreak/>
         <w:t>skos:Concept</w:t>
       </w:r>
       <w:proofErr w:type="spellEnd"/>
@@ -5360,7 +5573,33 @@
           <w:color w:val="333333"/>
           <w:shd w:val="clear" w:color="auto" w:fill="FFFFFF"/>
         </w:rPr>
-        <w:t>Objects. A person can "have different roles" in the Project over time.</w:t>
+        <w:t>Objects</w:t>
+      </w:r>
+      <w:r>
+        <w:rPr>
+          <w:rFonts w:ascii="Open Sans" w:hAnsi="Open Sans" w:cs="Open Sans"/>
+          <w:color w:val="333333"/>
+          <w:shd w:val="clear" w:color="auto" w:fill="FFFFFF"/>
+        </w:rPr>
+        <w:t xml:space="preserve"> of subclass </w:t>
+      </w:r>
+      <w:proofErr w:type="spellStart"/>
+      <w:r>
+        <w:rPr>
+          <w:rFonts w:ascii="Courier New" w:hAnsi="Courier New" w:cs="Courier New"/>
+          <w:color w:val="333333"/>
+          <w:shd w:val="clear" w:color="auto" w:fill="FFFFFF"/>
+        </w:rPr>
+        <w:t>bibo:Document</w:t>
+      </w:r>
+      <w:proofErr w:type="spellEnd"/>
+      <w:r>
+        <w:rPr>
+          <w:rFonts w:ascii="Open Sans" w:hAnsi="Open Sans" w:cs="Open Sans"/>
+          <w:color w:val="333333"/>
+          <w:shd w:val="clear" w:color="auto" w:fill="FFFFFF"/>
+        </w:rPr>
+        <w:t>. A person can "have different roles" in the Project over time.</w:t>
       </w:r>
     </w:p>
     <w:p>
@@ -5445,7 +5684,6 @@
         <w:t xml:space="preserve">, </w:t>
       </w:r>
       <w:proofErr w:type="spellStart"/>
-      <w:proofErr w:type="gramStart"/>
       <w:r>
         <w:rPr>
           <w:rFonts w:ascii="Courier New" w:hAnsi="Courier New" w:cs="Courier New"/>
@@ -5455,7 +5693,6 @@
         <w:t>foaf:nick</w:t>
       </w:r>
       <w:proofErr w:type="spellEnd"/>
-      <w:proofErr w:type="gramEnd"/>
       <w:r>
         <w:rPr>
           <w:rFonts w:ascii="Open Sans" w:hAnsi="Open Sans" w:cs="Open Sans"/>
@@ -5494,6 +5731,30 @@
       <w:proofErr w:type="spellEnd"/>
       <w:r>
         <w:rPr>
+          <w:rFonts w:ascii="Courier New" w:hAnsi="Courier New" w:cs="Courier New"/>
+          <w:color w:val="333333"/>
+          <w:shd w:val="clear" w:color="auto" w:fill="FFFFFF"/>
+        </w:rPr>
+        <w:t xml:space="preserve"> (</w:t>
+      </w:r>
+      <w:r>
+        <w:rPr>
+          <w:rFonts w:ascii="Open Sans" w:hAnsi="Open Sans" w:cs="Open Sans"/>
+          <w:color w:val="333333"/>
+          <w:shd w:val="clear" w:color="auto" w:fill="FFFFFF"/>
+        </w:rPr>
+        <w:t>note that this in fact an object property</w:t>
+      </w:r>
+      <w:r>
+        <w:rPr>
+          <w:rFonts w:ascii="Courier New" w:hAnsi="Courier New" w:cs="Courier New"/>
+          <w:color w:val="333333"/>
+          <w:shd w:val="clear" w:color="auto" w:fill="FFFFFF"/>
+        </w:rPr>
+        <w:t>)</w:t>
+      </w:r>
+      <w:r>
+        <w:rPr>
           <w:rFonts w:ascii="Open Sans" w:hAnsi="Open Sans" w:cs="Open Sans"/>
           <w:color w:val="333333"/>
           <w:shd w:val="clear" w:color="auto" w:fill="FFFFFF"/>
@@ -5512,6 +5773,38 @@
       <w:proofErr w:type="spellEnd"/>
       <w:r>
         <w:rPr>
+          <w:rFonts w:ascii="Courier New" w:hAnsi="Courier New" w:cs="Courier New"/>
+          <w:color w:val="333333"/>
+          <w:shd w:val="clear" w:color="auto" w:fill="FFFFFF"/>
+        </w:rPr>
+        <w:t xml:space="preserve"> </w:t>
+      </w:r>
+      <w:r>
+        <w:rPr>
+          <w:rFonts w:ascii="Courier New" w:hAnsi="Courier New" w:cs="Courier New"/>
+          <w:color w:val="333333"/>
+          <w:shd w:val="clear" w:color="auto" w:fill="FFFFFF"/>
+        </w:rPr>
+        <w:t>(</w:t>
+      </w:r>
+      <w:r>
+        <w:rPr>
+          <w:rFonts w:ascii="Open Sans" w:hAnsi="Open Sans" w:cs="Open Sans"/>
+          <w:color w:val="333333"/>
+          <w:shd w:val="clear" w:color="auto" w:fill="FFFFFF"/>
+        </w:rPr>
+        <w:t>note that this in fact an object property</w:t>
+      </w:r>
+      <w:r>
+        <w:rPr>
+          <w:rFonts w:ascii="Courier New" w:hAnsi="Courier New" w:cs="Courier New"/>
+          <w:color w:val="333333"/>
+          <w:shd w:val="clear" w:color="auto" w:fill="FFFFFF"/>
+        </w:rPr>
+        <w:t>)</w:t>
+      </w:r>
+      <w:r>
+        <w:rPr>
           <w:rFonts w:ascii="Open Sans" w:hAnsi="Open Sans" w:cs="Open Sans"/>
           <w:color w:val="333333"/>
           <w:shd w:val="clear" w:color="auto" w:fill="FFFFFF"/>
@@ -5525,7 +5818,23 @@
           <w:color w:val="333333"/>
           <w:shd w:val="clear" w:color="auto" w:fill="FFFFFF"/>
         </w:rPr>
-        <w:t>foaf:depiction</w:t>
+        <w:t>vivo</w:t>
+      </w:r>
+      <w:r>
+        <w:rPr>
+          <w:rFonts w:ascii="Courier New" w:hAnsi="Courier New" w:cs="Courier New"/>
+          <w:color w:val="333333"/>
+          <w:shd w:val="clear" w:color="auto" w:fill="FFFFFF"/>
+        </w:rPr>
+        <w:t>:</w:t>
+      </w:r>
+      <w:r>
+        <w:rPr>
+          <w:rFonts w:ascii="Courier New" w:hAnsi="Courier New" w:cs="Courier New"/>
+          <w:color w:val="333333"/>
+          <w:shd w:val="clear" w:color="auto" w:fill="FFFFFF"/>
+        </w:rPr>
+        <w:t>description</w:t>
       </w:r>
       <w:proofErr w:type="spellEnd"/>
       <w:r>
@@ -5591,7 +5900,6 @@
         <w:t xml:space="preserve"> entity. </w:t>
       </w:r>
       <w:proofErr w:type="spellStart"/>
-      <w:proofErr w:type="gramStart"/>
       <w:r>
         <w:rPr>
           <w:rFonts w:ascii="Courier New" w:hAnsi="Courier New" w:cs="Courier New"/>
@@ -5601,7 +5909,6 @@
         <w:t>foaf:Person</w:t>
       </w:r>
       <w:proofErr w:type="spellEnd"/>
-      <w:proofErr w:type="gramEnd"/>
       <w:r>
         <w:rPr>
           <w:rFonts w:ascii="Open Sans" w:hAnsi="Open Sans" w:cs="Open Sans"/>
@@ -5728,6 +6035,38 @@
         <w:t>foaf:homepage</w:t>
       </w:r>
       <w:proofErr w:type="spellEnd"/>
+      <w:r>
+        <w:rPr>
+          <w:rFonts w:ascii="Courier New" w:hAnsi="Courier New" w:cs="Courier New"/>
+          <w:color w:val="333333"/>
+          <w:shd w:val="clear" w:color="auto" w:fill="FFFFFF"/>
+        </w:rPr>
+        <w:t xml:space="preserve"> </w:t>
+      </w:r>
+      <w:r>
+        <w:rPr>
+          <w:rFonts w:ascii="Courier New" w:hAnsi="Courier New" w:cs="Courier New"/>
+          <w:color w:val="333333"/>
+          <w:shd w:val="clear" w:color="auto" w:fill="FFFFFF"/>
+        </w:rPr>
+        <w:t>(</w:t>
+      </w:r>
+      <w:r>
+        <w:rPr>
+          <w:rFonts w:ascii="Open Sans" w:hAnsi="Open Sans" w:cs="Open Sans"/>
+          <w:color w:val="333333"/>
+          <w:shd w:val="clear" w:color="auto" w:fill="FFFFFF"/>
+        </w:rPr>
+        <w:t>note that this in fact an object property</w:t>
+      </w:r>
+      <w:r>
+        <w:rPr>
+          <w:rFonts w:ascii="Courier New" w:hAnsi="Courier New" w:cs="Courier New"/>
+          <w:color w:val="333333"/>
+          <w:shd w:val="clear" w:color="auto" w:fill="FFFFFF"/>
+        </w:rPr>
+        <w:t>)</w:t>
+      </w:r>
       <w:r>
         <w:rPr>
           <w:rFonts w:ascii="Open Sans" w:hAnsi="Open Sans" w:cs="Open Sans"/>
@@ -6728,6 +7067,7 @@
           <w:shd w:val="clear" w:color="auto" w:fill="FFFFFF"/>
           <w:lang w:val="en-GB"/>
         </w:rPr>
+        <w:lastRenderedPageBreak/>
         <w:t>roh:CurriculumVi</w:t>
       </w:r>
       <w:r>
@@ -6854,7 +7194,6 @@
           <w:shd w:val="clear" w:color="auto" w:fill="FFFFFF"/>
           <w:lang w:val="en-GB"/>
         </w:rPr>
-        <w:lastRenderedPageBreak/>
         <w:t>bibo:Document</w:t>
       </w:r>
       <w:proofErr w:type="spellEnd"/>
@@ -7843,6 +8182,7 @@
         <w:rPr>
           <w:noProof/>
         </w:rPr>
+        <w:lastRenderedPageBreak/>
         <w:drawing>
           <wp:inline distT="0" distB="0" distL="0" distR="0" wp14:anchorId="1DE29471" wp14:editId="0B08FC6C">
             <wp:extent cx="5733415" cy="3789680"/>
@@ -8877,6 +9217,7 @@
           <w:color w:val="333333"/>
           <w:shd w:val="clear" w:color="auto" w:fill="FFFFFF"/>
         </w:rPr>
+        <w:lastRenderedPageBreak/>
         <w:t xml:space="preserve">Based on FOAF </w:t>
       </w:r>
       <w:r>
@@ -8962,7 +9303,7 @@
           <w:color w:val="333333"/>
           <w:shd w:val="clear" w:color="auto" w:fill="FFFFFF"/>
         </w:rPr>
-        <w:t xml:space="preserve">, headcount, turnover, </w:t>
+        <w:t xml:space="preserve">, </w:t>
       </w:r>
       <w:proofErr w:type="spellStart"/>
       <w:r>
@@ -9024,42 +9365,6 @@
           <w:shd w:val="clear" w:color="auto" w:fill="FFFFFF"/>
         </w:rPr>
         <w:t>roh:hasInfrastructure</w:t>
-      </w:r>
-      <w:proofErr w:type="spellEnd"/>
-      <w:r>
-        <w:rPr>
-          <w:rFonts w:ascii="Open Sans" w:hAnsi="Open Sans" w:cs="Open Sans"/>
-          <w:color w:val="333333"/>
-          <w:shd w:val="clear" w:color="auto" w:fill="FFFFFF"/>
-        </w:rPr>
-        <w:t xml:space="preserve">), </w:t>
-      </w:r>
-      <w:proofErr w:type="spellStart"/>
-      <w:r>
-        <w:rPr>
-          <w:rFonts w:ascii="Open Sans" w:hAnsi="Open Sans" w:cs="Open Sans"/>
-          <w:color w:val="333333"/>
-          <w:shd w:val="clear" w:color="auto" w:fill="FFFFFF"/>
-        </w:rPr>
-        <w:t>ElectronicAddress</w:t>
-      </w:r>
-      <w:proofErr w:type="spellEnd"/>
-      <w:r>
-        <w:rPr>
-          <w:rFonts w:ascii="Open Sans" w:hAnsi="Open Sans" w:cs="Open Sans"/>
-          <w:color w:val="333333"/>
-          <w:shd w:val="clear" w:color="auto" w:fill="FFFFFF"/>
-        </w:rPr>
-        <w:t xml:space="preserve"> (</w:t>
-      </w:r>
-      <w:proofErr w:type="spellStart"/>
-      <w:r>
-        <w:rPr>
-          <w:rFonts w:ascii="Courier New" w:hAnsi="Courier New" w:cs="Courier New"/>
-          <w:color w:val="333333"/>
-          <w:shd w:val="clear" w:color="auto" w:fill="FFFFFF"/>
-        </w:rPr>
-        <w:t>obo:hasContactInfo</w:t>
       </w:r>
       <w:proofErr w:type="spellEnd"/>
       <w:r>
@@ -9422,7 +9727,6 @@
           <w:color w:val="333333"/>
           <w:shd w:val="clear" w:color="auto" w:fill="FFFFFF"/>
         </w:rPr>
-        <w:lastRenderedPageBreak/>
         <w:t>Besides</w:t>
       </w:r>
       <w:r>
@@ -10077,6 +10381,7 @@
           <w:shd w:val="clear" w:color="auto" w:fill="FFFFFF"/>
           <w:lang w:val="en-GB"/>
         </w:rPr>
+        <w:lastRenderedPageBreak/>
         <w:t>roh:Funding</w:t>
       </w:r>
       <w:r>
@@ -10658,6 +10963,7 @@
           <w:lang w:val="es-ES"/>
         </w:rPr>
       </w:pPr>
+      <w:commentRangeStart w:id="8"/>
       <w:r>
         <w:rPr>
           <w:rFonts w:ascii="Open Sans" w:hAnsi="Open Sans" w:cs="Open Sans"/>
@@ -10666,7 +10972,6 @@
           <w:shd w:val="clear" w:color="auto" w:fill="FFFFFF"/>
           <w:lang w:val="es-ES"/>
         </w:rPr>
-        <w:lastRenderedPageBreak/>
         <w:drawing>
           <wp:inline distT="0" distB="0" distL="0" distR="0" wp14:anchorId="3BCF2897" wp14:editId="39FE9627">
             <wp:extent cx="5733415" cy="4419600"/>
@@ -10709,6 +11014,13 @@
           </wp:inline>
         </w:drawing>
       </w:r>
+      <w:commentRangeEnd w:id="8"/>
+      <w:r>
+        <w:rPr>
+          <w:rStyle w:val="CommentReference"/>
+        </w:rPr>
+        <w:commentReference w:id="8"/>
+      </w:r>
     </w:p>
     <w:p>
       <w:pPr>
@@ -10719,7 +11031,7 @@
           <w:shd w:val="clear" w:color="auto" w:fill="FFFFFF"/>
         </w:rPr>
       </w:pPr>
-      <w:bookmarkStart w:id="8" w:name="_Ref32430785"/>
+      <w:bookmarkStart w:id="9" w:name="_Ref32430785"/>
       <w:proofErr w:type="spellStart"/>
       <w:r>
         <w:rPr>
@@ -10729,6 +11041,7 @@
           <w:color w:val="000000"/>
           <w:shd w:val="clear" w:color="auto" w:fill="FFFFFF"/>
         </w:rPr>
+        <w:lastRenderedPageBreak/>
         <w:t>Figura</w:t>
       </w:r>
       <w:proofErr w:type="spellEnd"/>
@@ -10796,7 +11109,7 @@
         </w:rPr>
         <w:fldChar w:fldCharType="end"/>
       </w:r>
-      <w:bookmarkEnd w:id="8"/>
+      <w:bookmarkEnd w:id="9"/>
       <w:r>
         <w:rPr>
           <w:rFonts w:ascii="Open Sans" w:hAnsi="Open Sans" w:cs="Open Sans"/>
@@ -10859,7 +11172,7 @@
           <w:lang w:val="es-ES_tradnl" w:eastAsia="en-US"/>
         </w:rPr>
       </w:pPr>
-      <w:bookmarkStart w:id="9" w:name="_Toc35933175"/>
+      <w:bookmarkStart w:id="10" w:name="_Toc35933175"/>
       <w:proofErr w:type="spellStart"/>
       <w:r>
         <w:rPr>
@@ -10896,7 +11209,7 @@
         </w:rPr>
         <w:t>entity</w:t>
       </w:r>
-      <w:bookmarkEnd w:id="9"/>
+      <w:bookmarkEnd w:id="10"/>
       <w:proofErr w:type="spellEnd"/>
     </w:p>
     <w:p>
@@ -11347,16 +11660,7 @@
           <w:color w:val="333333"/>
           <w:shd w:val="clear" w:color="auto" w:fill="FFFFFF"/>
         </w:rPr>
-        <w:t xml:space="preserve">) through different </w:t>
-      </w:r>
-      <w:r>
-        <w:rPr>
-          <w:rFonts w:ascii="Open Sans" w:hAnsi="Open Sans" w:cs="Open Sans"/>
-          <w:color w:val="333333"/>
-          <w:shd w:val="clear" w:color="auto" w:fill="FFFFFF"/>
-        </w:rPr>
-        <w:lastRenderedPageBreak/>
-        <w:t>funding aids (</w:t>
+        <w:t>) through different funding aids (</w:t>
       </w:r>
       <w:proofErr w:type="spellStart"/>
       <w:r>
@@ -11774,6 +12078,7 @@
         <w:rPr>
           <w:noProof/>
         </w:rPr>
+        <w:lastRenderedPageBreak/>
         <w:drawing>
           <wp:inline distT="0" distB="0" distL="0" distR="0" wp14:anchorId="2FE2108C" wp14:editId="5700FCF3">
             <wp:extent cx="5733415" cy="4544695"/>
@@ -11792,7 +12097,7 @@
                     </pic:cNvPicPr>
                   </pic:nvPicPr>
                   <pic:blipFill>
-                    <a:blip r:embed="rId25" cstate="print">
+                    <a:blip r:embed="rId29" cstate="print">
                       <a:extLst>
                         <a:ext uri="{28A0092B-C50C-407E-A947-70E740481C1C}">
                           <a14:useLocalDpi xmlns:a14="http://schemas.microsoft.com/office/drawing/2010/main" val="0"/>
@@ -11833,7 +12138,7 @@
           <w:shd w:val="clear" w:color="auto" w:fill="FFFFFF"/>
         </w:rPr>
       </w:pPr>
-      <w:bookmarkStart w:id="10" w:name="_Ref32468530"/>
+      <w:bookmarkStart w:id="11" w:name="_Ref32468530"/>
       <w:proofErr w:type="spellStart"/>
       <w:r>
         <w:rPr>
@@ -11910,7 +12215,7 @@
         </w:rPr>
         <w:fldChar w:fldCharType="end"/>
       </w:r>
-      <w:bookmarkEnd w:id="10"/>
+      <w:bookmarkEnd w:id="11"/>
       <w:r>
         <w:rPr>
           <w:rFonts w:ascii="Open Sans" w:hAnsi="Open Sans" w:cs="Open Sans"/>
@@ -11973,7 +12278,7 @@
           <w:lang w:val="es-ES_tradnl" w:eastAsia="en-US"/>
         </w:rPr>
       </w:pPr>
-      <w:bookmarkStart w:id="11" w:name="_Toc35933176"/>
+      <w:bookmarkStart w:id="12" w:name="_Toc35933176"/>
       <w:r>
         <w:rPr>
           <w:rFonts w:ascii="Lucida Sans" w:eastAsia="Times New Roman" w:hAnsi="Lucida Sans" w:cs="Times New Roman"/>
@@ -11983,7 +12288,6 @@
           <w:szCs w:val="22"/>
           <w:lang w:val="es-ES_tradnl" w:eastAsia="en-US"/>
         </w:rPr>
-        <w:lastRenderedPageBreak/>
         <w:t xml:space="preserve">Research </w:t>
       </w:r>
       <w:proofErr w:type="spellStart"/>
@@ -12022,7 +12326,7 @@
         </w:rPr>
         <w:t>Entity</w:t>
       </w:r>
-      <w:bookmarkEnd w:id="11"/>
+      <w:bookmarkEnd w:id="12"/>
       <w:proofErr w:type="spellEnd"/>
     </w:p>
     <w:p>
@@ -12433,6 +12737,7 @@
           <w:color w:val="333333"/>
           <w:shd w:val="clear" w:color="auto" w:fill="FFFFFF"/>
         </w:rPr>
+        <w:lastRenderedPageBreak/>
         <w:t>The most important research result is represented by the concept publication and is defined mainly through the imported entity</w:t>
       </w:r>
       <w:r>
@@ -12686,7 +12991,6 @@
           <w:shd w:val="clear" w:color="auto" w:fill="FFFFFF"/>
           <w:lang w:val="es-ES_tradnl"/>
         </w:rPr>
-        <w:lastRenderedPageBreak/>
         <w:drawing>
           <wp:inline distT="0" distB="0" distL="0" distR="0" wp14:anchorId="4E461970" wp14:editId="6487C84B">
             <wp:extent cx="5733415" cy="3959225"/>
@@ -12703,7 +13007,7 @@
                     <pic:cNvPicPr/>
                   </pic:nvPicPr>
                   <pic:blipFill>
-                    <a:blip r:embed="rId26" cstate="print">
+                    <a:blip r:embed="rId30" cstate="print">
                       <a:extLst>
                         <a:ext uri="{28A0092B-C50C-407E-A947-70E740481C1C}">
                           <a14:useLocalDpi xmlns:a14="http://schemas.microsoft.com/office/drawing/2010/main" val="0"/>
@@ -12739,7 +13043,7 @@
           <w:shd w:val="clear" w:color="auto" w:fill="FFFFFF"/>
         </w:rPr>
       </w:pPr>
-      <w:bookmarkStart w:id="12" w:name="_Ref32471632"/>
+      <w:bookmarkStart w:id="13" w:name="_Ref32471632"/>
       <w:proofErr w:type="spellStart"/>
       <w:r>
         <w:rPr>
@@ -12816,7 +13120,7 @@
         </w:rPr>
         <w:fldChar w:fldCharType="end"/>
       </w:r>
-      <w:bookmarkEnd w:id="12"/>
+      <w:bookmarkEnd w:id="13"/>
       <w:r>
         <w:rPr>
           <w:rFonts w:ascii="Open Sans" w:hAnsi="Open Sans" w:cs="Open Sans"/>
@@ -12891,8 +13195,8 @@
           <w:lang w:val="es-ES_tradnl" w:eastAsia="en-US"/>
         </w:rPr>
       </w:pPr>
-      <w:bookmarkStart w:id="13" w:name="_Ref32483783"/>
-      <w:bookmarkStart w:id="14" w:name="_Toc35933177"/>
+      <w:bookmarkStart w:id="14" w:name="_Ref32483783"/>
+      <w:bookmarkStart w:id="15" w:name="_Toc35933177"/>
       <w:proofErr w:type="spellStart"/>
       <w:r>
         <w:rPr>
@@ -12905,7 +13209,7 @@
         </w:rPr>
         <w:t>Activity</w:t>
       </w:r>
-      <w:bookmarkEnd w:id="13"/>
+      <w:bookmarkEnd w:id="14"/>
       <w:proofErr w:type="spellEnd"/>
       <w:r>
         <w:rPr>
@@ -12930,7 +13234,7 @@
         </w:rPr>
         <w:t>entity</w:t>
       </w:r>
-      <w:bookmarkEnd w:id="14"/>
+      <w:bookmarkEnd w:id="15"/>
       <w:proofErr w:type="spellEnd"/>
     </w:p>
     <w:p>
@@ -13115,7 +13419,16 @@
           <w:color w:val="333333"/>
           <w:shd w:val="clear" w:color="auto" w:fill="FFFFFF"/>
         </w:rPr>
-        <w:t>. Each activity is usually linked to a project through the relationship (</w:t>
+        <w:t xml:space="preserve">. Each activity is usually linked </w:t>
+      </w:r>
+      <w:r>
+        <w:rPr>
+          <w:rFonts w:ascii="Open Sans" w:hAnsi="Open Sans" w:cs="Open Sans"/>
+          <w:color w:val="333333"/>
+          <w:shd w:val="clear" w:color="auto" w:fill="FFFFFF"/>
+        </w:rPr>
+        <w:lastRenderedPageBreak/>
+        <w:t>to a project through the relationship (</w:t>
       </w:r>
       <w:proofErr w:type="spellStart"/>
       <w:proofErr w:type="gramStart"/>
@@ -13331,7 +13644,15 @@
           <w:color w:val="333333"/>
           <w:shd w:val="clear" w:color="auto" w:fill="FFFFFF"/>
         </w:rPr>
-        <w:t>live:DateTimeValue</w:t>
+        <w:t>vivo</w:t>
+      </w:r>
+      <w:r>
+        <w:rPr>
+          <w:rFonts w:ascii="Courier New" w:hAnsi="Courier New" w:cs="Courier New"/>
+          <w:color w:val="333333"/>
+          <w:shd w:val="clear" w:color="auto" w:fill="FFFFFF"/>
+        </w:rPr>
+        <w:t>:DateTimeValue</w:t>
       </w:r>
       <w:proofErr w:type="spellEnd"/>
       <w:proofErr w:type="gramEnd"/>
@@ -13368,7 +13689,6 @@
           <w:color w:val="333333"/>
           <w:shd w:val="clear" w:color="auto" w:fill="FFFFFF"/>
         </w:rPr>
-        <w:lastRenderedPageBreak/>
         <w:t>roh:currency</w:t>
       </w:r>
       <w:proofErr w:type="spellEnd"/>
@@ -13497,6 +13817,7 @@
           <w:shd w:val="clear" w:color="auto" w:fill="FFFFFF"/>
           <w:lang w:val="es-ES_tradnl"/>
         </w:rPr>
+        <w:lastRenderedPageBreak/>
         <w:drawing>
           <wp:inline distT="0" distB="0" distL="0" distR="0" wp14:anchorId="2BF9814B" wp14:editId="39C55295">
             <wp:extent cx="5733415" cy="5974715"/>
@@ -13513,7 +13834,7 @@
                     <pic:cNvPicPr/>
                   </pic:nvPicPr>
                   <pic:blipFill>
-                    <a:blip r:embed="rId27" cstate="print">
+                    <a:blip r:embed="rId31" cstate="print">
                       <a:extLst>
                         <a:ext uri="{28A0092B-C50C-407E-A947-70E740481C1C}">
                           <a14:useLocalDpi xmlns:a14="http://schemas.microsoft.com/office/drawing/2010/main" val="0"/>
@@ -13560,7 +13881,7 @@
           <w:shd w:val="clear" w:color="auto" w:fill="FFFFFF"/>
         </w:rPr>
       </w:pPr>
-      <w:bookmarkStart w:id="15" w:name="_Ref32482190"/>
+      <w:bookmarkStart w:id="16" w:name="_Ref32482190"/>
       <w:proofErr w:type="spellStart"/>
       <w:r>
         <w:rPr>
@@ -13637,7 +13958,7 @@
         </w:rPr>
         <w:fldChar w:fldCharType="end"/>
       </w:r>
-      <w:bookmarkEnd w:id="15"/>
+      <w:bookmarkEnd w:id="16"/>
       <w:r>
         <w:rPr>
           <w:rFonts w:ascii="Open Sans" w:hAnsi="Open Sans" w:cs="Open Sans"/>
@@ -13688,8 +14009,8 @@
           <w:shd w:val="clear" w:color="auto" w:fill="FFFFFF"/>
         </w:rPr>
         <w:sectPr>
-          <w:headerReference w:type="default" r:id="rId28"/>
-          <w:footerReference w:type="default" r:id="rId29"/>
+          <w:headerReference w:type="default" r:id="rId32"/>
+          <w:footerReference w:type="default" r:id="rId33"/>
           <w:pgSz w:w="11909" w:h="16834"/>
           <w:pgMar w:top="1440" w:right="1440" w:bottom="1440" w:left="1440" w:header="720" w:footer="720" w:gutter="0"/>
           <w:cols w:space="720"/>
@@ -13725,7 +14046,7 @@
           <w:lang w:val="es-ES" w:eastAsia="en-US"/>
         </w:rPr>
       </w:pPr>
-      <w:bookmarkStart w:id="16" w:name="_Toc35933178"/>
+      <w:bookmarkStart w:id="17" w:name="_Toc35933178"/>
       <w:proofErr w:type="spellStart"/>
       <w:r>
         <w:rPr>
@@ -13740,7 +14061,7 @@
         <w:lastRenderedPageBreak/>
         <w:t>Bibliography</w:t>
       </w:r>
-      <w:bookmarkEnd w:id="16"/>
+      <w:bookmarkEnd w:id="17"/>
       <w:proofErr w:type="spellEnd"/>
     </w:p>
     <w:p>
@@ -14096,9 +14417,9 @@
       </w:r>
     </w:p>
     <w:sectPr>
-      <w:footerReference w:type="even" r:id="rId30"/>
-      <w:footerReference w:type="default" r:id="rId31"/>
-      <w:footerReference w:type="first" r:id="rId32"/>
+      <w:footerReference w:type="even" r:id="rId34"/>
+      <w:footerReference w:type="default" r:id="rId35"/>
+      <w:footerReference w:type="first" r:id="rId36"/>
       <w:pgSz w:w="11909" w:h="16834"/>
       <w:pgMar w:top="1440" w:right="1440" w:bottom="1440" w:left="1440" w:header="720" w:footer="720" w:gutter="0"/>
       <w:cols w:space="720"/>
@@ -14106,6 +14427,45 @@
     </w:sectPr>
   </w:body>
 </w:document>
+</file>
+
+<file path=word/comments.xml><?xml version="1.0" encoding="utf-8"?>
+<w:comments xmlns:wpc="http://schemas.microsoft.com/office/word/2010/wordprocessingCanvas" xmlns:cx="http://schemas.microsoft.com/office/drawing/2014/chartex" xmlns:cx1="http://schemas.microsoft.com/office/drawing/2015/9/8/chartex" xmlns:cx2="http://schemas.microsoft.com/office/drawing/2015/10/21/chartex" xmlns:cx3="http://schemas.microsoft.com/office/drawing/2016/5/9/chartex" xmlns:cx4="http://schemas.microsoft.com/office/drawing/2016/5/10/chartex" xmlns:cx5="http://schemas.microsoft.com/office/drawing/2016/5/11/chartex" xmlns:cx6="http://schemas.microsoft.com/office/drawing/2016/5/12/chartex" xmlns:cx7="http://schemas.microsoft.com/office/drawing/2016/5/13/chartex" xmlns:cx8="http://schemas.microsoft.com/office/drawing/2016/5/14/chartex" xmlns:mc="http://schemas.openxmlformats.org/markup-compatibility/2006" xmlns:aink="http://schemas.microsoft.com/office/drawing/2016/ink" xmlns:am3d="http://schemas.microsoft.com/office/drawing/2017/model3d" xmlns:o="urn:schemas-microsoft-com:office:office" xmlns:r="http://schemas.openxmlformats.org/officeDocument/2006/relationships" xmlns:m="http://schemas.openxmlformats.org/officeDocument/2006/math" xmlns:v="urn:schemas-microsoft-com:vml" xmlns:wp14="http://schemas.microsoft.com/office/word/2010/wordprocessingDrawing" xmlns:wp="http://schemas.openxmlformats.org/drawingml/2006/wordprocessingDrawing" xmlns:w10="urn:schemas-microsoft-com:office:word" xmlns:w="http://schemas.openxmlformats.org/wordprocessingml/2006/main" xmlns:w14="http://schemas.microsoft.com/office/word/2010/wordml" xmlns:w15="http://schemas.microsoft.com/office/word/2012/wordml" xmlns:w16cex="http://schemas.microsoft.com/office/word/2018/wordml/cex" xmlns:w16cid="http://schemas.microsoft.com/office/word/2016/wordml/cid" xmlns:w16="http://schemas.microsoft.com/office/word/2018/wordml" xmlns:w16se="http://schemas.microsoft.com/office/word/2015/wordml/symex" xmlns:wpg="http://schemas.microsoft.com/office/word/2010/wordprocessingGroup" xmlns:wpi="http://schemas.microsoft.com/office/word/2010/wordprocessingInk" xmlns:wne="http://schemas.microsoft.com/office/word/2006/wordml" xmlns:wps="http://schemas.microsoft.com/office/word/2010/wordprocessingShape" mc:Ignorable="w14 w15 w16se w16cid w16 w16cex wp14">
+  <w:comment w:id="8" w:author="Diego López-de-Ipiña González-de-Artaza" w:date="2020-03-24T16:50:00Z" w:initials="DLG">
+    <w:p>
+      <w:pPr>
+        <w:pStyle w:val="CommentText"/>
+      </w:pPr>
+      <w:r>
+        <w:rPr>
+          <w:rStyle w:val="CommentReference"/>
+        </w:rPr>
+        <w:annotationRef/>
+      </w:r>
+      <w:r>
+        <w:t>vCard:Organization</w:t>
+      </w:r>
+    </w:p>
+  </w:comment>
+</w:comments>
+</file>
+
+<file path=word/commentsExtended.xml><?xml version="1.0" encoding="utf-8"?>
+<w15:commentsEx xmlns:wpc="http://schemas.microsoft.com/office/word/2010/wordprocessingCanvas" xmlns:cx="http://schemas.microsoft.com/office/drawing/2014/chartex" xmlns:cx1="http://schemas.microsoft.com/office/drawing/2015/9/8/chartex" xmlns:cx2="http://schemas.microsoft.com/office/drawing/2015/10/21/chartex" xmlns:cx3="http://schemas.microsoft.com/office/drawing/2016/5/9/chartex" xmlns:cx4="http://schemas.microsoft.com/office/drawing/2016/5/10/chartex" xmlns:cx5="http://schemas.microsoft.com/office/drawing/2016/5/11/chartex" xmlns:cx6="http://schemas.microsoft.com/office/drawing/2016/5/12/chartex" xmlns:cx7="http://schemas.microsoft.com/office/drawing/2016/5/13/chartex" xmlns:cx8="http://schemas.microsoft.com/office/drawing/2016/5/14/chartex" xmlns:mc="http://schemas.openxmlformats.org/markup-compatibility/2006" xmlns:aink="http://schemas.microsoft.com/office/drawing/2016/ink" xmlns:am3d="http://schemas.microsoft.com/office/drawing/2017/model3d" xmlns:o="urn:schemas-microsoft-com:office:office" xmlns:r="http://schemas.openxmlformats.org/officeDocument/2006/relationships" xmlns:m="http://schemas.openxmlformats.org/officeDocument/2006/math" xmlns:v="urn:schemas-microsoft-com:vml" xmlns:wp14="http://schemas.microsoft.com/office/word/2010/wordprocessingDrawing" xmlns:wp="http://schemas.openxmlformats.org/drawingml/2006/wordprocessingDrawing" xmlns:w10="urn:schemas-microsoft-com:office:word" xmlns:w="http://schemas.openxmlformats.org/wordprocessingml/2006/main" xmlns:w14="http://schemas.microsoft.com/office/word/2010/wordml" xmlns:w15="http://schemas.microsoft.com/office/word/2012/wordml" xmlns:w16cex="http://schemas.microsoft.com/office/word/2018/wordml/cex" xmlns:w16cid="http://schemas.microsoft.com/office/word/2016/wordml/cid" xmlns:w16="http://schemas.microsoft.com/office/word/2018/wordml" xmlns:w16se="http://schemas.microsoft.com/office/word/2015/wordml/symex" xmlns:wpg="http://schemas.microsoft.com/office/word/2010/wordprocessingGroup" xmlns:wpi="http://schemas.microsoft.com/office/word/2010/wordprocessingInk" xmlns:wne="http://schemas.microsoft.com/office/word/2006/wordml" xmlns:wps="http://schemas.microsoft.com/office/word/2010/wordprocessingShape" mc:Ignorable="w14 w15 w16se w16cid w16 w16cex wp14">
+  <w15:commentEx w15:paraId="75B48ADE" w15:done="0"/>
+</w15:commentsEx>
+</file>
+
+<file path=word/commentsExtensible.xml><?xml version="1.0" encoding="utf-8"?>
+<w16cex:commentsExtensible xmlns:wpc="http://schemas.microsoft.com/office/word/2010/wordprocessingCanvas" xmlns:cx="http://schemas.microsoft.com/office/drawing/2014/chartex" xmlns:cx1="http://schemas.microsoft.com/office/drawing/2015/9/8/chartex" xmlns:cx2="http://schemas.microsoft.com/office/drawing/2015/10/21/chartex" xmlns:cx3="http://schemas.microsoft.com/office/drawing/2016/5/9/chartex" xmlns:cx4="http://schemas.microsoft.com/office/drawing/2016/5/10/chartex" xmlns:cx5="http://schemas.microsoft.com/office/drawing/2016/5/11/chartex" xmlns:cx6="http://schemas.microsoft.com/office/drawing/2016/5/12/chartex" xmlns:cx7="http://schemas.microsoft.com/office/drawing/2016/5/13/chartex" xmlns:cx8="http://schemas.microsoft.com/office/drawing/2016/5/14/chartex" xmlns:mc="http://schemas.openxmlformats.org/markup-compatibility/2006" xmlns:aink="http://schemas.microsoft.com/office/drawing/2016/ink" xmlns:am3d="http://schemas.microsoft.com/office/drawing/2017/model3d" xmlns:o="urn:schemas-microsoft-com:office:office" xmlns:r="http://schemas.openxmlformats.org/officeDocument/2006/relationships" xmlns:m="http://schemas.openxmlformats.org/officeDocument/2006/math" xmlns:v="urn:schemas-microsoft-com:vml" xmlns:wp14="http://schemas.microsoft.com/office/word/2010/wordprocessingDrawing" xmlns:wp="http://schemas.openxmlformats.org/drawingml/2006/wordprocessingDrawing" xmlns:w10="urn:schemas-microsoft-com:office:word" xmlns:w="http://schemas.openxmlformats.org/wordprocessingml/2006/main" xmlns:w14="http://schemas.microsoft.com/office/word/2010/wordml" xmlns:w15="http://schemas.microsoft.com/office/word/2012/wordml" xmlns:w16cex="http://schemas.microsoft.com/office/word/2018/wordml/cex" xmlns:w16cid="http://schemas.microsoft.com/office/word/2016/wordml/cid" xmlns:w16="http://schemas.microsoft.com/office/word/2018/wordml" xmlns:w16se="http://schemas.microsoft.com/office/word/2015/wordml/symex" xmlns:wpg="http://schemas.microsoft.com/office/word/2010/wordprocessingGroup" xmlns:wpi="http://schemas.microsoft.com/office/word/2010/wordprocessingInk" xmlns:wne="http://schemas.microsoft.com/office/word/2006/wordml" xmlns:wps="http://schemas.microsoft.com/office/word/2010/wordprocessingShape" mc:Ignorable="w14 w15 w16se w16cid w16 w16cex wp14">
+  <w16cex:commentExtensible w16cex:durableId="2224B8F2" w16cex:dateUtc="2020-03-24T15:50:00Z"/>
+</w16cex:commentsExtensible>
+</file>
+
+<file path=word/commentsIds.xml><?xml version="1.0" encoding="utf-8"?>
+<w16cid:commentsIds xmlns:wpc="http://schemas.microsoft.com/office/word/2010/wordprocessingCanvas" xmlns:cx="http://schemas.microsoft.com/office/drawing/2014/chartex" xmlns:cx1="http://schemas.microsoft.com/office/drawing/2015/9/8/chartex" xmlns:cx2="http://schemas.microsoft.com/office/drawing/2015/10/21/chartex" xmlns:cx3="http://schemas.microsoft.com/office/drawing/2016/5/9/chartex" xmlns:cx4="http://schemas.microsoft.com/office/drawing/2016/5/10/chartex" xmlns:cx5="http://schemas.microsoft.com/office/drawing/2016/5/11/chartex" xmlns:cx6="http://schemas.microsoft.com/office/drawing/2016/5/12/chartex" xmlns:cx7="http://schemas.microsoft.com/office/drawing/2016/5/13/chartex" xmlns:cx8="http://schemas.microsoft.com/office/drawing/2016/5/14/chartex" xmlns:mc="http://schemas.openxmlformats.org/markup-compatibility/2006" xmlns:aink="http://schemas.microsoft.com/office/drawing/2016/ink" xmlns:am3d="http://schemas.microsoft.com/office/drawing/2017/model3d" xmlns:o="urn:schemas-microsoft-com:office:office" xmlns:r="http://schemas.openxmlformats.org/officeDocument/2006/relationships" xmlns:m="http://schemas.openxmlformats.org/officeDocument/2006/math" xmlns:v="urn:schemas-microsoft-com:vml" xmlns:wp14="http://schemas.microsoft.com/office/word/2010/wordprocessingDrawing" xmlns:wp="http://schemas.openxmlformats.org/drawingml/2006/wordprocessingDrawing" xmlns:w10="urn:schemas-microsoft-com:office:word" xmlns:w="http://schemas.openxmlformats.org/wordprocessingml/2006/main" xmlns:w14="http://schemas.microsoft.com/office/word/2010/wordml" xmlns:w15="http://schemas.microsoft.com/office/word/2012/wordml" xmlns:w16cex="http://schemas.microsoft.com/office/word/2018/wordml/cex" xmlns:w16cid="http://schemas.microsoft.com/office/word/2016/wordml/cid" xmlns:w16="http://schemas.microsoft.com/office/word/2018/wordml" xmlns:w16se="http://schemas.microsoft.com/office/word/2015/wordml/symex" xmlns:wpg="http://schemas.microsoft.com/office/word/2010/wordprocessingGroup" xmlns:wpi="http://schemas.microsoft.com/office/word/2010/wordprocessingInk" xmlns:wne="http://schemas.microsoft.com/office/word/2006/wordml" xmlns:wps="http://schemas.microsoft.com/office/word/2010/wordprocessingShape" mc:Ignorable="w14 w15 w16se w16cid w16 w16cex wp14">
+  <w16cid:commentId w16cid:paraId="75B48ADE" w16cid:durableId="2224B8F2"/>
+</w16cid:commentsIds>
 </file>
 
 <file path=word/endnotes.xml><?xml version="1.0" encoding="utf-8"?>
@@ -20656,6 +21016,14 @@
     <w:abstractNumId w:val="12"/>
   </w:num>
 </w:numbering>
+</file>
+
+<file path=word/people.xml><?xml version="1.0" encoding="utf-8"?>
+<w15:people xmlns:wpc="http://schemas.microsoft.com/office/word/2010/wordprocessingCanvas" xmlns:cx="http://schemas.microsoft.com/office/drawing/2014/chartex" xmlns:cx1="http://schemas.microsoft.com/office/drawing/2015/9/8/chartex" xmlns:cx2="http://schemas.microsoft.com/office/drawing/2015/10/21/chartex" xmlns:cx3="http://schemas.microsoft.com/office/drawing/2016/5/9/chartex" xmlns:cx4="http://schemas.microsoft.com/office/drawing/2016/5/10/chartex" xmlns:cx5="http://schemas.microsoft.com/office/drawing/2016/5/11/chartex" xmlns:cx6="http://schemas.microsoft.com/office/drawing/2016/5/12/chartex" xmlns:cx7="http://schemas.microsoft.com/office/drawing/2016/5/13/chartex" xmlns:cx8="http://schemas.microsoft.com/office/drawing/2016/5/14/chartex" xmlns:mc="http://schemas.openxmlformats.org/markup-compatibility/2006" xmlns:aink="http://schemas.microsoft.com/office/drawing/2016/ink" xmlns:am3d="http://schemas.microsoft.com/office/drawing/2017/model3d" xmlns:o="urn:schemas-microsoft-com:office:office" xmlns:r="http://schemas.openxmlformats.org/officeDocument/2006/relationships" xmlns:m="http://schemas.openxmlformats.org/officeDocument/2006/math" xmlns:v="urn:schemas-microsoft-com:vml" xmlns:wp14="http://schemas.microsoft.com/office/word/2010/wordprocessingDrawing" xmlns:wp="http://schemas.openxmlformats.org/drawingml/2006/wordprocessingDrawing" xmlns:w10="urn:schemas-microsoft-com:office:word" xmlns:w="http://schemas.openxmlformats.org/wordprocessingml/2006/main" xmlns:w14="http://schemas.microsoft.com/office/word/2010/wordml" xmlns:w15="http://schemas.microsoft.com/office/word/2012/wordml" xmlns:w16cex="http://schemas.microsoft.com/office/word/2018/wordml/cex" xmlns:w16cid="http://schemas.microsoft.com/office/word/2016/wordml/cid" xmlns:w16="http://schemas.microsoft.com/office/word/2018/wordml" xmlns:w16se="http://schemas.microsoft.com/office/word/2015/wordml/symex" xmlns:wpg="http://schemas.microsoft.com/office/word/2010/wordprocessingGroup" xmlns:wpi="http://schemas.microsoft.com/office/word/2010/wordprocessingInk" xmlns:wne="http://schemas.microsoft.com/office/word/2006/wordml" xmlns:wps="http://schemas.microsoft.com/office/word/2010/wordprocessingShape" mc:Ignorable="w14 w15 w16se w16cid w16 w16cex wp14">
+  <w15:person w15:author="Diego López-de-Ipiña González-de-Artaza">
+    <w15:presenceInfo w15:providerId="Windows Live" w15:userId="dc849a6ddbb4f405"/>
+  </w15:person>
+</w15:people>
 </file>
 
 <file path=word/styles.xml><?xml version="1.0" encoding="utf-8"?>
@@ -22328,7 +22696,7 @@
 </file>
 
 <file path=customXml/itemProps4.xml><?xml version="1.0" encoding="utf-8"?>
-<ds:datastoreItem xmlns:ds="http://schemas.openxmlformats.org/officeDocument/2006/customXml" ds:itemID="{CC2F7A28-20FF-42E9-9C58-D25B30030622}">
+<ds:datastoreItem xmlns:ds="http://schemas.openxmlformats.org/officeDocument/2006/customXml" ds:itemID="{AB968E50-34E1-4CEB-BB55-296C2895E1BA}">
   <ds:schemaRefs>
     <ds:schemaRef ds:uri="http://schemas.openxmlformats.org/officeDocument/2006/bibliography"/>
   </ds:schemaRefs>

</xml_diff>